<commit_message>
Aggiornamento Risposte-server.docx + cattura Infineon
</commit_message>
<xml_diff>
--- a/utilities/file-word-txt/Risposte-server.docx
+++ b/utilities/file-word-txt/Risposte-server.docx
@@ -87,7 +87,7 @@
           </w:tcPr>
           <w:p>
             <w:r>
-              <w:t>Tutto corretto coi certificati self-signed</w:t>
+              <w:t>Tutto corretto (inclusa la signature) coi certificati custom</w:t>
             </w:r>
           </w:p>
         </w:tc>
@@ -114,6 +114,12 @@
               </w:rPr>
               <w:t>oken signature:</w:t>
             </w:r>
+            <w:r>
+              <w:rPr>
+                <w:lang w:val="en-US"/>
+              </w:rPr>
+              <w:t xml:space="preserve"> Invalid Certificate Policies: [2.5.29.35, 2.23.146.1.2.1.2]</w:t>
+            </w:r>
           </w:p>
         </w:tc>
         <w:tc>
@@ -131,7 +137,13 @@
               <w:rPr>
                 <w:lang w:val="en-US"/>
               </w:rPr>
-              <w:t>Unknown eSIM CA RootCA Public Key. The eSIM CA is not a trusted root for the SM-DP+, or not the root elected by the SM-DP+ in InitiateAuthentication response.</w:t>
+              <w:t>Verification failed on EUM c</w:t>
+            </w:r>
+            <w:r>
+              <w:rPr>
+                <w:lang w:val="en-US"/>
+              </w:rPr>
+              <w:t>ertificate</w:t>
             </w:r>
           </w:p>
         </w:tc>
@@ -163,13 +175,16 @@
           </w:tcPr>
           <w:p>
             <w:r>
-              <w:t>TransactionId corretto + c</w:t>
-            </w:r>
-            <w:r>
-              <w:t>ertificati self-signed</w:t>
-            </w:r>
-            <w:r>
-              <w:t xml:space="preserve"> + signature e serverChallenge copia-incollate dalla cattura originale</w:t>
+              <w:t xml:space="preserve">Tutto corretto </w:t>
+            </w:r>
+            <w:r>
+              <w:t xml:space="preserve">(eccetto la signature) </w:t>
+            </w:r>
+            <w:r>
+              <w:t xml:space="preserve">coi certificati </w:t>
+            </w:r>
+            <w:r>
+              <w:t>custom</w:t>
             </w:r>
           </w:p>
         </w:tc>
@@ -213,7 +228,7 @@
               <w:rPr>
                 <w:lang w:val="en-US"/>
               </w:rPr>
-              <w:t>eUICC signature is invalid or serverChallenge is invalid.</w:t>
+              <w:t>Unknown eSIM CA RootCA Public Key. The eSIM CA is not a trusted root for the SM-DP+, or not the root elected by the SM-DP+ in InitiateAuthentication response.</w:t>
             </w:r>
           </w:p>
         </w:tc>
@@ -248,7 +263,16 @@
           </w:tcPr>
           <w:p>
             <w:r>
-              <w:t>TransactionId corretto + lettura dei certificati GSMA da file + signature e serverChallenge copia-incollate dalla cattura originale</w:t>
+              <w:t>TransactionId corretto + c</w:t>
+            </w:r>
+            <w:r>
+              <w:t xml:space="preserve">ertificati </w:t>
+            </w:r>
+            <w:r>
+              <w:t>custom</w:t>
+            </w:r>
+            <w:r>
+              <w:t xml:space="preserve"> + signature e serverChallenge copia-incollate dalla cattura originale</w:t>
             </w:r>
           </w:p>
         </w:tc>
@@ -273,7 +297,7 @@
               <w:rPr>
                 <w:lang w:val="en-US"/>
               </w:rPr>
-              <w:t>oken signature: parsing issue: DEF length 68 object truncated by 64</w:t>
+              <w:t>oken signature:</w:t>
             </w:r>
           </w:p>
         </w:tc>
@@ -324,7 +348,7 @@
           </w:tcPr>
           <w:p>
             <w:r>
-              <w:t>TransactionId copia-incollato dalla cattura originale + lettura dei certificati GSMA da file + signature e serverChallenge copia-incollate dalla cattura originale</w:t>
+              <w:t>TransactionId corretto + lettura dei certificati GSMA da file + signature e serverChallenge copia-incollate dalla cattura originale</w:t>
             </w:r>
           </w:p>
         </w:tc>
@@ -343,13 +367,13 @@
               <w:rPr>
                 <w:lang w:val="en-US"/>
               </w:rPr>
-              <w:t>transactionId has got an i</w:t>
-            </w:r>
-            <w:r>
-              <w:rPr>
-                <w:lang w:val="en-US"/>
-              </w:rPr>
-              <w:t>nvalid value</w:t>
+              <w:t>Internal error while verifying t</w:t>
+            </w:r>
+            <w:r>
+              <w:rPr>
+                <w:lang w:val="en-US"/>
+              </w:rPr>
+              <w:t>oken signature: parsing issue: DEF length 68 object truncated by 64</w:t>
             </w:r>
           </w:p>
         </w:tc>
@@ -368,7 +392,7 @@
               <w:rPr>
                 <w:lang w:val="en-US"/>
               </w:rPr>
-              <w:t>The RSP session identified by the TransactionID is unknown.</w:t>
+              <w:t>eUICC signature is invalid or serverChallenge is invalid.</w:t>
             </w:r>
           </w:p>
         </w:tc>
@@ -403,6 +427,82 @@
           </w:tcPr>
           <w:p>
             <w:r>
+              <w:t>TransactionId copia-incollato dalla cattura originale + lettura dei certificati GSMA da file + signature e serverChallenge copia-incollate dalla cattura originale</w:t>
+            </w:r>
+          </w:p>
+        </w:tc>
+        <w:tc>
+          <w:tcPr>
+            <w:tcW w:w="2268" w:type="dxa"/>
+          </w:tcPr>
+          <w:p>
+            <w:pPr>
+              <w:cnfStyle w:val="000000100000" w:firstRow="0" w:lastRow="0" w:firstColumn="0" w:lastColumn="0" w:oddVBand="0" w:evenVBand="0" w:oddHBand="1" w:evenHBand="0" w:firstRowFirstColumn="0" w:firstRowLastColumn="0" w:lastRowFirstColumn="0" w:lastRowLastColumn="0"/>
+              <w:rPr>
+                <w:lang w:val="en-US"/>
+              </w:rPr>
+            </w:pPr>
+            <w:r>
+              <w:rPr>
+                <w:lang w:val="en-US"/>
+              </w:rPr>
+              <w:t>transactionId has got an i</w:t>
+            </w:r>
+            <w:r>
+              <w:rPr>
+                <w:lang w:val="en-US"/>
+              </w:rPr>
+              <w:t>nvalid value</w:t>
+            </w:r>
+          </w:p>
+        </w:tc>
+        <w:tc>
+          <w:tcPr>
+            <w:tcW w:w="2410" w:type="dxa"/>
+          </w:tcPr>
+          <w:p>
+            <w:pPr>
+              <w:cnfStyle w:val="000000100000" w:firstRow="0" w:lastRow="0" w:firstColumn="0" w:lastColumn="0" w:oddVBand="0" w:evenVBand="0" w:oddHBand="1" w:evenHBand="0" w:firstRowFirstColumn="0" w:firstRowLastColumn="0" w:lastRowFirstColumn="0" w:lastRowLastColumn="0"/>
+              <w:rPr>
+                <w:lang w:val="en-US"/>
+              </w:rPr>
+            </w:pPr>
+            <w:r>
+              <w:rPr>
+                <w:lang w:val="en-US"/>
+              </w:rPr>
+              <w:t>The RSP session identified by the TransactionID is unknown.</w:t>
+            </w:r>
+          </w:p>
+        </w:tc>
+        <w:tc>
+          <w:tcPr>
+            <w:tcW w:w="1836" w:type="dxa"/>
+          </w:tcPr>
+          <w:p>
+            <w:pPr>
+              <w:cnfStyle w:val="000000100000" w:firstRow="0" w:lastRow="0" w:firstColumn="0" w:lastColumn="0" w:oddVBand="0" w:evenVBand="0" w:oddHBand="1" w:evenHBand="0" w:firstRowFirstColumn="0" w:firstRowLastColumn="0" w:lastRowFirstColumn="0" w:lastRowLastColumn="0"/>
+              <w:rPr>
+                <w:lang w:val="en-US"/>
+              </w:rPr>
+            </w:pPr>
+            <w:r>
+              <w:rPr>
+                <w:lang w:val="en-US"/>
+              </w:rPr>
+              <w:t>HTTP_INTERNAL_SERVER_ERROR</w:t>
+            </w:r>
+          </w:p>
+        </w:tc>
+      </w:tr>
+      <w:tr>
+        <w:tc>
+          <w:tcPr>
+            <w:cnfStyle w:val="001000000000" w:firstRow="0" w:lastRow="0" w:firstColumn="1" w:lastColumn="0" w:oddVBand="0" w:evenVBand="0" w:oddHBand="0" w:evenHBand="0" w:firstRowFirstColumn="0" w:firstRowLastColumn="0" w:lastRowFirstColumn="0" w:lastRowLastColumn="0"/>
+            <w:tcW w:w="3114" w:type="dxa"/>
+          </w:tcPr>
+          <w:p>
+            <w:r>
               <w:t>Campi in base64 perfettamente c</w:t>
             </w:r>
             <w:r>
@@ -416,7 +516,7 @@
           </w:tcPr>
           <w:p>
             <w:pPr>
-              <w:cnfStyle w:val="000000100000" w:firstRow="0" w:lastRow="0" w:firstColumn="0" w:lastColumn="0" w:oddVBand="0" w:evenVBand="0" w:oddHBand="1" w:evenHBand="0" w:firstRowFirstColumn="0" w:firstRowLastColumn="0" w:lastRowFirstColumn="0" w:lastRowLastColumn="0"/>
+              <w:cnfStyle w:val="000000000000" w:firstRow="0" w:lastRow="0" w:firstColumn="0" w:lastColumn="0" w:oddVBand="0" w:evenVBand="0" w:oddHBand="0" w:evenHBand="0" w:firstRowFirstColumn="0" w:firstRowLastColumn="0" w:lastRowFirstColumn="0" w:lastRowLastColumn="0"/>
             </w:pPr>
             <w:r>
               <w:t>HTTP_BAD_REQUEST</w:t>
@@ -429,7 +529,7 @@
           </w:tcPr>
           <w:p>
             <w:pPr>
-              <w:cnfStyle w:val="000000100000" w:firstRow="0" w:lastRow="0" w:firstColumn="0" w:lastColumn="0" w:oddVBand="0" w:evenVBand="0" w:oddHBand="1" w:evenHBand="0" w:firstRowFirstColumn="0" w:firstRowLastColumn="0" w:lastRowFirstColumn="0" w:lastRowLastColumn="0"/>
+              <w:cnfStyle w:val="000000000000" w:firstRow="0" w:lastRow="0" w:firstColumn="0" w:lastColumn="0" w:oddVBand="0" w:evenVBand="0" w:oddHBand="0" w:evenHBand="0" w:firstRowFirstColumn="0" w:firstRowLastColumn="0" w:lastRowFirstColumn="0" w:lastRowLastColumn="0"/>
               <w:rPr>
                 <w:lang w:val="en-US"/>
               </w:rPr>
@@ -448,7 +548,7 @@
           </w:tcPr>
           <w:p>
             <w:pPr>
-              <w:cnfStyle w:val="000000100000" w:firstRow="0" w:lastRow="0" w:firstColumn="0" w:lastColumn="0" w:oddVBand="0" w:evenVBand="0" w:oddHBand="1" w:evenHBand="0" w:firstRowFirstColumn="0" w:firstRowLastColumn="0" w:lastRowFirstColumn="0" w:lastRowLastColumn="0"/>
+              <w:cnfStyle w:val="000000000000" w:firstRow="0" w:lastRow="0" w:firstColumn="0" w:lastColumn="0" w:oddVBand="0" w:evenVBand="0" w:oddHBand="0" w:evenHBand="0" w:firstRowFirstColumn="0" w:firstRowLastColumn="0" w:lastRowFirstColumn="0" w:lastRowLastColumn="0"/>
               <w:rPr>
                 <w:lang w:val="en-US"/>
               </w:rPr>

</xml_diff>

<commit_message>
Piccolo aggiornamento su Risposte-server.docx e sulle catture Infineon
</commit_message>
<xml_diff>
--- a/utilities/file-word-txt/Risposte-server.docx
+++ b/utilities/file-word-txt/Risposte-server.docx
@@ -10,10 +10,12 @@
         <w:tblLook w:val="04A0" w:firstRow="1" w:lastRow="0" w:firstColumn="1" w:lastColumn="0" w:noHBand="0" w:noVBand="1"/>
       </w:tblPr>
       <w:tblGrid>
-        <w:gridCol w:w="3114"/>
-        <w:gridCol w:w="2268"/>
-        <w:gridCol w:w="2410"/>
-        <w:gridCol w:w="1836"/>
+        <w:gridCol w:w="1838"/>
+        <w:gridCol w:w="1843"/>
+        <w:gridCol w:w="1843"/>
+        <w:gridCol w:w="1842"/>
+        <w:gridCol w:w="1134"/>
+        <w:gridCol w:w="1128"/>
       </w:tblGrid>
       <w:tr>
         <w:trPr>
@@ -22,33 +24,33 @@
         <w:tc>
           <w:tcPr>
             <w:cnfStyle w:val="001000000000" w:firstRow="0" w:lastRow="0" w:firstColumn="1" w:lastColumn="0" w:oddVBand="0" w:evenVBand="0" w:oddHBand="0" w:evenHBand="0" w:firstRowFirstColumn="0" w:firstRowLastColumn="0" w:lastRowFirstColumn="0" w:lastRowLastColumn="0"/>
-            <w:tcW w:w="3114" w:type="dxa"/>
-          </w:tcPr>
-          <w:p>
-            <w:r>
-              <w:t>CONFIGURAZIONE</w:t>
-            </w:r>
-          </w:p>
-        </w:tc>
-        <w:tc>
-          <w:tcPr>
-            <w:tcW w:w="2268" w:type="dxa"/>
+            <w:tcW w:w="1838" w:type="dxa"/>
+          </w:tcPr>
+          <w:p>
+            <w:r>
+              <w:t>CONFIG</w:t>
+            </w:r>
+            <w:r>
+              <w:t>.</w:t>
+            </w:r>
+          </w:p>
+        </w:tc>
+        <w:tc>
+          <w:tcPr>
+            <w:tcW w:w="1843" w:type="dxa"/>
           </w:tcPr>
           <w:p>
             <w:pPr>
               <w:cnfStyle w:val="100000000000" w:firstRow="1" w:lastRow="0" w:firstColumn="0" w:lastColumn="0" w:oddVBand="0" w:evenVBand="0" w:oddHBand="0" w:evenHBand="0" w:firstRowFirstColumn="0" w:firstRowLastColumn="0" w:lastRowFirstColumn="0" w:lastRowLastColumn="0"/>
             </w:pPr>
             <w:r>
-              <w:t>SERVER VERY-MOBILE</w:t>
-            </w:r>
-            <w:r>
-              <w:t xml:space="preserve"> &amp; ILIAD</w:t>
-            </w:r>
-          </w:p>
-        </w:tc>
-        <w:tc>
-          <w:tcPr>
-            <w:tcW w:w="2410" w:type="dxa"/>
+              <w:t>SERVER VERY-MOBILE &amp; ILIAD</w:t>
+            </w:r>
+          </w:p>
+        </w:tc>
+        <w:tc>
+          <w:tcPr>
+            <w:tcW w:w="1843" w:type="dxa"/>
           </w:tcPr>
           <w:p>
             <w:pPr>
@@ -61,17 +63,40 @@
         </w:tc>
         <w:tc>
           <w:tcPr>
-            <w:tcW w:w="1836" w:type="dxa"/>
+            <w:tcW w:w="1842" w:type="dxa"/>
           </w:tcPr>
           <w:p>
             <w:pPr>
               <w:cnfStyle w:val="100000000000" w:firstRow="1" w:lastRow="0" w:firstColumn="0" w:lastColumn="0" w:oddVBand="0" w:evenVBand="0" w:oddHBand="0" w:evenHBand="0" w:firstRowFirstColumn="0" w:firstRowLastColumn="0" w:lastRowFirstColumn="0" w:lastRowLastColumn="0"/>
             </w:pPr>
             <w:r>
-              <w:t xml:space="preserve">SERVER </w:t>
-            </w:r>
-            <w:r>
-              <w:t>GSMA.COM</w:t>
+              <w:t>SERVER GSMA</w:t>
+            </w:r>
+          </w:p>
+        </w:tc>
+        <w:tc>
+          <w:tcPr>
+            <w:tcW w:w="1134" w:type="dxa"/>
+          </w:tcPr>
+          <w:p>
+            <w:pPr>
+              <w:cnfStyle w:val="100000000000" w:firstRow="1" w:lastRow="0" w:firstColumn="0" w:lastColumn="0" w:oddVBand="0" w:evenVBand="0" w:oddHBand="0" w:evenHBand="0" w:firstRowFirstColumn="0" w:firstRowLastColumn="0" w:lastRowFirstColumn="0" w:lastRowLastColumn="0"/>
+            </w:pPr>
+            <w:r>
+              <w:t>SERVER GOOGLE</w:t>
+            </w:r>
+          </w:p>
+        </w:tc>
+        <w:tc>
+          <w:tcPr>
+            <w:tcW w:w="1128" w:type="dxa"/>
+          </w:tcPr>
+          <w:p>
+            <w:pPr>
+              <w:cnfStyle w:val="100000000000" w:firstRow="1" w:lastRow="0" w:firstColumn="0" w:lastColumn="0" w:oddVBand="0" w:evenVBand="0" w:oddHBand="0" w:evenHBand="0" w:firstRowFirstColumn="0" w:firstRowLastColumn="0" w:lastRowFirstColumn="0" w:lastRowLastColumn="0"/>
+            </w:pPr>
+            <w:r>
+              <w:t>SERVER INFINEON</w:t>
             </w:r>
           </w:p>
         </w:tc>
@@ -83,7 +108,7 @@
         <w:tc>
           <w:tcPr>
             <w:cnfStyle w:val="001000000000" w:firstRow="0" w:lastRow="0" w:firstColumn="1" w:lastColumn="0" w:oddVBand="0" w:evenVBand="0" w:oddHBand="0" w:evenHBand="0" w:firstRowFirstColumn="0" w:firstRowLastColumn="0" w:lastRowFirstColumn="0" w:lastRowLastColumn="0"/>
-            <w:tcW w:w="3114" w:type="dxa"/>
+            <w:tcW w:w="1838" w:type="dxa"/>
           </w:tcPr>
           <w:p>
             <w:r>
@@ -93,7 +118,7 @@
         </w:tc>
         <w:tc>
           <w:tcPr>
-            <w:tcW w:w="2268" w:type="dxa"/>
+            <w:tcW w:w="1843" w:type="dxa"/>
           </w:tcPr>
           <w:p>
             <w:pPr>
@@ -112,19 +137,13 @@
               <w:rPr>
                 <w:lang w:val="en-US"/>
               </w:rPr>
-              <w:t>oken signature:</w:t>
-            </w:r>
-            <w:r>
-              <w:rPr>
-                <w:lang w:val="en-US"/>
-              </w:rPr>
-              <w:t xml:space="preserve"> Invalid Certificate Policies: [2.5.29.35, 2.23.146.1.2.1.2]</w:t>
-            </w:r>
-          </w:p>
-        </w:tc>
-        <w:tc>
-          <w:tcPr>
-            <w:tcW w:w="2410" w:type="dxa"/>
+              <w:t>oken signature: Invalid Certificate Policies: [2.5.29.35, 2.23.146.1.2.1.2]</w:t>
+            </w:r>
+          </w:p>
+        </w:tc>
+        <w:tc>
+          <w:tcPr>
+            <w:tcW w:w="1843" w:type="dxa"/>
           </w:tcPr>
           <w:p>
             <w:pPr>
@@ -149,7 +168,7 @@
         </w:tc>
         <w:tc>
           <w:tcPr>
-            <w:tcW w:w="1836" w:type="dxa"/>
+            <w:tcW w:w="1842" w:type="dxa"/>
           </w:tcPr>
           <w:p>
             <w:pPr>
@@ -163,6 +182,38 @@
                 <w:lang w:val="en-US"/>
               </w:rPr>
               <w:t>HTTP_INTERNAL_SERVER_ERROR</w:t>
+            </w:r>
+          </w:p>
+        </w:tc>
+        <w:tc>
+          <w:tcPr>
+            <w:tcW w:w="1134" w:type="dxa"/>
+          </w:tcPr>
+          <w:p>
+            <w:pPr>
+              <w:cnfStyle w:val="000000100000" w:firstRow="0" w:lastRow="0" w:firstColumn="0" w:lastColumn="0" w:oddVBand="0" w:evenVBand="0" w:oddHBand="1" w:evenHBand="0" w:firstRowFirstColumn="0" w:firstRowLastColumn="0" w:lastRowFirstColumn="0" w:lastRowLastColumn="0"/>
+            </w:pPr>
+            <w:r>
+              <w:t xml:space="preserve">gli </w:t>
+            </w:r>
+            <w:r>
+              <w:t>ID</w:t>
+            </w:r>
+            <w:r>
+              <w:t xml:space="preserve"> delle CI Public Key non sono validi</w:t>
+            </w:r>
+          </w:p>
+        </w:tc>
+        <w:tc>
+          <w:tcPr>
+            <w:tcW w:w="1128" w:type="dxa"/>
+          </w:tcPr>
+          <w:p>
+            <w:pPr>
+              <w:cnfStyle w:val="000000100000" w:firstRow="0" w:lastRow="0" w:firstColumn="0" w:lastColumn="0" w:oddVBand="0" w:evenVBand="0" w:oddHBand="1" w:evenHBand="0" w:firstRowFirstColumn="0" w:firstRowLastColumn="0" w:lastRowFirstColumn="0" w:lastRowLastColumn="0"/>
+            </w:pPr>
+            <w:r>
+              <w:t>BAD_REQUEST</w:t>
             </w:r>
           </w:p>
         </w:tc>
@@ -171,26 +222,17 @@
         <w:tc>
           <w:tcPr>
             <w:cnfStyle w:val="001000000000" w:firstRow="0" w:lastRow="0" w:firstColumn="1" w:lastColumn="0" w:oddVBand="0" w:evenVBand="0" w:oddHBand="0" w:evenHBand="0" w:firstRowFirstColumn="0" w:firstRowLastColumn="0" w:lastRowFirstColumn="0" w:lastRowLastColumn="0"/>
-            <w:tcW w:w="3114" w:type="dxa"/>
-          </w:tcPr>
-          <w:p>
-            <w:r>
-              <w:t xml:space="preserve">Tutto corretto </w:t>
-            </w:r>
-            <w:r>
-              <w:t xml:space="preserve">(eccetto la signature) </w:t>
-            </w:r>
-            <w:r>
-              <w:t xml:space="preserve">coi certificati </w:t>
-            </w:r>
-            <w:r>
-              <w:t>custom</w:t>
-            </w:r>
-          </w:p>
-        </w:tc>
-        <w:tc>
-          <w:tcPr>
-            <w:tcW w:w="2268" w:type="dxa"/>
+            <w:tcW w:w="1838" w:type="dxa"/>
+          </w:tcPr>
+          <w:p>
+            <w:r>
+              <w:t>Tutto corretto (eccetto la signature) coi certificati custom</w:t>
+            </w:r>
+          </w:p>
+        </w:tc>
+        <w:tc>
+          <w:tcPr>
+            <w:tcW w:w="1843" w:type="dxa"/>
           </w:tcPr>
           <w:p>
             <w:pPr>
@@ -215,7 +257,7 @@
         </w:tc>
         <w:tc>
           <w:tcPr>
-            <w:tcW w:w="2410" w:type="dxa"/>
+            <w:tcW w:w="1843" w:type="dxa"/>
           </w:tcPr>
           <w:p>
             <w:pPr>
@@ -234,7 +276,7 @@
         </w:tc>
         <w:tc>
           <w:tcPr>
-            <w:tcW w:w="1836" w:type="dxa"/>
+            <w:tcW w:w="1842" w:type="dxa"/>
           </w:tcPr>
           <w:p>
             <w:pPr>
@@ -248,6 +290,32 @@
                 <w:lang w:val="en-US"/>
               </w:rPr>
               <w:t>HTTP_INTERNAL_SERVER_ERROR</w:t>
+            </w:r>
+          </w:p>
+        </w:tc>
+        <w:tc>
+          <w:tcPr>
+            <w:tcW w:w="1134" w:type="dxa"/>
+          </w:tcPr>
+          <w:p>
+            <w:pPr>
+              <w:cnfStyle w:val="000000000000" w:firstRow="0" w:lastRow="0" w:firstColumn="0" w:lastColumn="0" w:oddVBand="0" w:evenVBand="0" w:oddHBand="0" w:evenHBand="0" w:firstRowFirstColumn="0" w:firstRowLastColumn="0" w:lastRowFirstColumn="0" w:lastRowLastColumn="0"/>
+            </w:pPr>
+            <w:r>
+              <w:t>gli ID delle CI Public Key non sono validi</w:t>
+            </w:r>
+          </w:p>
+        </w:tc>
+        <w:tc>
+          <w:tcPr>
+            <w:tcW w:w="1128" w:type="dxa"/>
+          </w:tcPr>
+          <w:p>
+            <w:pPr>
+              <w:cnfStyle w:val="000000000000" w:firstRow="0" w:lastRow="0" w:firstColumn="0" w:lastColumn="0" w:oddVBand="0" w:evenVBand="0" w:oddHBand="0" w:evenHBand="0" w:firstRowFirstColumn="0" w:firstRowLastColumn="0" w:lastRowFirstColumn="0" w:lastRowLastColumn="0"/>
+            </w:pPr>
+            <w:r>
+              <w:t>BAD_REQUEST</w:t>
             </w:r>
           </w:p>
         </w:tc>
@@ -259,7 +327,7 @@
         <w:tc>
           <w:tcPr>
             <w:cnfStyle w:val="001000000000" w:firstRow="0" w:lastRow="0" w:firstColumn="1" w:lastColumn="0" w:oddVBand="0" w:evenVBand="0" w:oddHBand="0" w:evenHBand="0" w:firstRowFirstColumn="0" w:firstRowLastColumn="0" w:lastRowFirstColumn="0" w:lastRowLastColumn="0"/>
-            <w:tcW w:w="3114" w:type="dxa"/>
+            <w:tcW w:w="1838" w:type="dxa"/>
           </w:tcPr>
           <w:p>
             <w:r>
@@ -269,16 +337,13 @@
               <w:t xml:space="preserve">ertificati </w:t>
             </w:r>
             <w:r>
-              <w:t>custom</w:t>
-            </w:r>
-            <w:r>
-              <w:t xml:space="preserve"> + signature e serverChallenge copia-incollate dalla cattura originale</w:t>
-            </w:r>
-          </w:p>
-        </w:tc>
-        <w:tc>
-          <w:tcPr>
-            <w:tcW w:w="2268" w:type="dxa"/>
+              <w:t>custom + signature e serverChallenge dalla cattura originale</w:t>
+            </w:r>
+          </w:p>
+        </w:tc>
+        <w:tc>
+          <w:tcPr>
+            <w:tcW w:w="1843" w:type="dxa"/>
           </w:tcPr>
           <w:p>
             <w:pPr>
@@ -303,7 +368,7 @@
         </w:tc>
         <w:tc>
           <w:tcPr>
-            <w:tcW w:w="2410" w:type="dxa"/>
+            <w:tcW w:w="1843" w:type="dxa"/>
           </w:tcPr>
           <w:p>
             <w:pPr>
@@ -322,7 +387,7 @@
         </w:tc>
         <w:tc>
           <w:tcPr>
-            <w:tcW w:w="1836" w:type="dxa"/>
+            <w:tcW w:w="1842" w:type="dxa"/>
           </w:tcPr>
           <w:p>
             <w:pPr>
@@ -336,6 +401,32 @@
                 <w:lang w:val="en-US"/>
               </w:rPr>
               <w:t>HTTP_INTERNAL_SERVER_ERROR</w:t>
+            </w:r>
+          </w:p>
+        </w:tc>
+        <w:tc>
+          <w:tcPr>
+            <w:tcW w:w="1134" w:type="dxa"/>
+          </w:tcPr>
+          <w:p>
+            <w:pPr>
+              <w:cnfStyle w:val="000000100000" w:firstRow="0" w:lastRow="0" w:firstColumn="0" w:lastColumn="0" w:oddVBand="0" w:evenVBand="0" w:oddHBand="1" w:evenHBand="0" w:firstRowFirstColumn="0" w:firstRowLastColumn="0" w:lastRowFirstColumn="0" w:lastRowLastColumn="0"/>
+            </w:pPr>
+            <w:r>
+              <w:t>gli ID delle CI Public Key non sono validi</w:t>
+            </w:r>
+          </w:p>
+        </w:tc>
+        <w:tc>
+          <w:tcPr>
+            <w:tcW w:w="1128" w:type="dxa"/>
+          </w:tcPr>
+          <w:p>
+            <w:pPr>
+              <w:cnfStyle w:val="000000100000" w:firstRow="0" w:lastRow="0" w:firstColumn="0" w:lastColumn="0" w:oddVBand="0" w:evenVBand="0" w:oddHBand="1" w:evenHBand="0" w:firstRowFirstColumn="0" w:firstRowLastColumn="0" w:lastRowFirstColumn="0" w:lastRowLastColumn="0"/>
+            </w:pPr>
+            <w:r>
+              <w:t>BAD_REQUEST</w:t>
             </w:r>
           </w:p>
         </w:tc>
@@ -344,17 +435,17 @@
         <w:tc>
           <w:tcPr>
             <w:cnfStyle w:val="001000000000" w:firstRow="0" w:lastRow="0" w:firstColumn="1" w:lastColumn="0" w:oddVBand="0" w:evenVBand="0" w:oddHBand="0" w:evenHBand="0" w:firstRowFirstColumn="0" w:firstRowLastColumn="0" w:lastRowFirstColumn="0" w:lastRowLastColumn="0"/>
-            <w:tcW w:w="3114" w:type="dxa"/>
-          </w:tcPr>
-          <w:p>
-            <w:r>
-              <w:t>TransactionId corretto + lettura dei certificati GSMA da file + signature e serverChallenge copia-incollate dalla cattura originale</w:t>
-            </w:r>
-          </w:p>
-        </w:tc>
-        <w:tc>
-          <w:tcPr>
-            <w:tcW w:w="2268" w:type="dxa"/>
+            <w:tcW w:w="1838" w:type="dxa"/>
+          </w:tcPr>
+          <w:p>
+            <w:r>
+              <w:t>TransactionId corretto + lettura dei certificati GSMA da file + signature e serverChallenge dalla cattura originale</w:t>
+            </w:r>
+          </w:p>
+        </w:tc>
+        <w:tc>
+          <w:tcPr>
+            <w:tcW w:w="1843" w:type="dxa"/>
           </w:tcPr>
           <w:p>
             <w:pPr>
@@ -379,7 +470,7 @@
         </w:tc>
         <w:tc>
           <w:tcPr>
-            <w:tcW w:w="2410" w:type="dxa"/>
+            <w:tcW w:w="1843" w:type="dxa"/>
           </w:tcPr>
           <w:p>
             <w:pPr>
@@ -398,7 +489,7 @@
         </w:tc>
         <w:tc>
           <w:tcPr>
-            <w:tcW w:w="1836" w:type="dxa"/>
+            <w:tcW w:w="1842" w:type="dxa"/>
           </w:tcPr>
           <w:p>
             <w:pPr>
@@ -412,6 +503,32 @@
                 <w:lang w:val="en-US"/>
               </w:rPr>
               <w:t>HTTP_INTERNAL_SERVER_ERROR</w:t>
+            </w:r>
+          </w:p>
+        </w:tc>
+        <w:tc>
+          <w:tcPr>
+            <w:tcW w:w="1134" w:type="dxa"/>
+          </w:tcPr>
+          <w:p>
+            <w:pPr>
+              <w:cnfStyle w:val="000000000000" w:firstRow="0" w:lastRow="0" w:firstColumn="0" w:lastColumn="0" w:oddVBand="0" w:evenVBand="0" w:oddHBand="0" w:evenHBand="0" w:firstRowFirstColumn="0" w:firstRowLastColumn="0" w:lastRowFirstColumn="0" w:lastRowLastColumn="0"/>
+            </w:pPr>
+            <w:r>
+              <w:t>gli ID delle CI Public Key non sono validi</w:t>
+            </w:r>
+          </w:p>
+        </w:tc>
+        <w:tc>
+          <w:tcPr>
+            <w:tcW w:w="1128" w:type="dxa"/>
+          </w:tcPr>
+          <w:p>
+            <w:pPr>
+              <w:cnfStyle w:val="000000000000" w:firstRow="0" w:lastRow="0" w:firstColumn="0" w:lastColumn="0" w:oddVBand="0" w:evenVBand="0" w:oddHBand="0" w:evenHBand="0" w:firstRowFirstColumn="0" w:firstRowLastColumn="0" w:lastRowFirstColumn="0" w:lastRowLastColumn="0"/>
+            </w:pPr>
+            <w:r>
+              <w:t>BAD_REQUEST</w:t>
             </w:r>
           </w:p>
         </w:tc>
@@ -423,17 +540,17 @@
         <w:tc>
           <w:tcPr>
             <w:cnfStyle w:val="001000000000" w:firstRow="0" w:lastRow="0" w:firstColumn="1" w:lastColumn="0" w:oddVBand="0" w:evenVBand="0" w:oddHBand="0" w:evenHBand="0" w:firstRowFirstColumn="0" w:firstRowLastColumn="0" w:lastRowFirstColumn="0" w:lastRowLastColumn="0"/>
-            <w:tcW w:w="3114" w:type="dxa"/>
-          </w:tcPr>
-          <w:p>
-            <w:r>
-              <w:t>TransactionId copia-incollato dalla cattura originale + lettura dei certificati GSMA da file + signature e serverChallenge copia-incollate dalla cattura originale</w:t>
-            </w:r>
-          </w:p>
-        </w:tc>
-        <w:tc>
-          <w:tcPr>
-            <w:tcW w:w="2268" w:type="dxa"/>
+            <w:tcW w:w="1838" w:type="dxa"/>
+          </w:tcPr>
+          <w:p>
+            <w:r>
+              <w:t>TransactionId dalla cattura originale + lettura dei certificati GSMA da file + signature e serverChallenge dalla cattura originale</w:t>
+            </w:r>
+          </w:p>
+        </w:tc>
+        <w:tc>
+          <w:tcPr>
+            <w:tcW w:w="1843" w:type="dxa"/>
           </w:tcPr>
           <w:p>
             <w:pPr>
@@ -458,7 +575,7 @@
         </w:tc>
         <w:tc>
           <w:tcPr>
-            <w:tcW w:w="2410" w:type="dxa"/>
+            <w:tcW w:w="1843" w:type="dxa"/>
           </w:tcPr>
           <w:p>
             <w:pPr>
@@ -477,7 +594,7 @@
         </w:tc>
         <w:tc>
           <w:tcPr>
-            <w:tcW w:w="1836" w:type="dxa"/>
+            <w:tcW w:w="1842" w:type="dxa"/>
           </w:tcPr>
           <w:p>
             <w:pPr>
@@ -491,6 +608,32 @@
                 <w:lang w:val="en-US"/>
               </w:rPr>
               <w:t>HTTP_INTERNAL_SERVER_ERROR</w:t>
+            </w:r>
+          </w:p>
+        </w:tc>
+        <w:tc>
+          <w:tcPr>
+            <w:tcW w:w="1134" w:type="dxa"/>
+          </w:tcPr>
+          <w:p>
+            <w:pPr>
+              <w:cnfStyle w:val="000000100000" w:firstRow="0" w:lastRow="0" w:firstColumn="0" w:lastColumn="0" w:oddVBand="0" w:evenVBand="0" w:oddHBand="1" w:evenHBand="0" w:firstRowFirstColumn="0" w:firstRowLastColumn="0" w:lastRowFirstColumn="0" w:lastRowLastColumn="0"/>
+            </w:pPr>
+            <w:r>
+              <w:t>gli ID delle CI Public Key non sono validi</w:t>
+            </w:r>
+          </w:p>
+        </w:tc>
+        <w:tc>
+          <w:tcPr>
+            <w:tcW w:w="1128" w:type="dxa"/>
+          </w:tcPr>
+          <w:p>
+            <w:pPr>
+              <w:cnfStyle w:val="000000100000" w:firstRow="0" w:lastRow="0" w:firstColumn="0" w:lastColumn="0" w:oddVBand="0" w:evenVBand="0" w:oddHBand="1" w:evenHBand="0" w:firstRowFirstColumn="0" w:firstRowLastColumn="0" w:lastRowFirstColumn="0" w:lastRowLastColumn="0"/>
+            </w:pPr>
+            <w:r>
+              <w:t>BAD_REQUEST</w:t>
             </w:r>
           </w:p>
         </w:tc>
@@ -499,7 +642,7 @@
         <w:tc>
           <w:tcPr>
             <w:cnfStyle w:val="001000000000" w:firstRow="0" w:lastRow="0" w:firstColumn="1" w:lastColumn="0" w:oddVBand="0" w:evenVBand="0" w:oddHBand="0" w:evenHBand="0" w:firstRowFirstColumn="0" w:firstRowLastColumn="0" w:lastRowFirstColumn="0" w:lastRowLastColumn="0"/>
-            <w:tcW w:w="3114" w:type="dxa"/>
+            <w:tcW w:w="1838" w:type="dxa"/>
           </w:tcPr>
           <w:p>
             <w:r>
@@ -512,7 +655,7 @@
         </w:tc>
         <w:tc>
           <w:tcPr>
-            <w:tcW w:w="2268" w:type="dxa"/>
+            <w:tcW w:w="1843" w:type="dxa"/>
           </w:tcPr>
           <w:p>
             <w:pPr>
@@ -525,7 +668,7 @@
         </w:tc>
         <w:tc>
           <w:tcPr>
-            <w:tcW w:w="2410" w:type="dxa"/>
+            <w:tcW w:w="1843" w:type="dxa"/>
           </w:tcPr>
           <w:p>
             <w:pPr>
@@ -544,7 +687,7 @@
         </w:tc>
         <w:tc>
           <w:tcPr>
-            <w:tcW w:w="1836" w:type="dxa"/>
+            <w:tcW w:w="1842" w:type="dxa"/>
           </w:tcPr>
           <w:p>
             <w:pPr>
@@ -564,45 +707,119 @@
                 <w:lang w:val="en-US"/>
               </w:rPr>
               <w:t>y the TransactionID is unknown.</w:t>
+            </w:r>
+          </w:p>
+        </w:tc>
+        <w:tc>
+          <w:tcPr>
+            <w:tcW w:w="1134" w:type="dxa"/>
+          </w:tcPr>
+          <w:p>
+            <w:pPr>
+              <w:cnfStyle w:val="000000000000" w:firstRow="0" w:lastRow="0" w:firstColumn="0" w:lastColumn="0" w:oddVBand="0" w:evenVBand="0" w:oddHBand="0" w:evenHBand="0" w:firstRowFirstColumn="0" w:firstRowLastColumn="0" w:lastRowFirstColumn="0" w:lastRowLastColumn="0"/>
+            </w:pPr>
+            <w:r>
+              <w:t>gli ID delle CI Public Key non sono validi</w:t>
+            </w:r>
+          </w:p>
+        </w:tc>
+        <w:tc>
+          <w:tcPr>
+            <w:tcW w:w="1128" w:type="dxa"/>
+          </w:tcPr>
+          <w:p>
+            <w:pPr>
+              <w:cnfStyle w:val="000000000000" w:firstRow="0" w:lastRow="0" w:firstColumn="0" w:lastColumn="0" w:oddVBand="0" w:evenVBand="0" w:oddHBand="0" w:evenHBand="0" w:firstRowFirstColumn="0" w:firstRowLastColumn="0" w:lastRowFirstColumn="0" w:lastRowLastColumn="0"/>
+            </w:pPr>
+            <w:r>
+              <w:t>BAD_REQUEST</w:t>
+            </w:r>
+          </w:p>
+        </w:tc>
+      </w:tr>
+      <w:tr>
+        <w:trPr>
+          <w:cnfStyle w:val="000000100000" w:firstRow="0" w:lastRow="0" w:firstColumn="0" w:lastColumn="0" w:oddVBand="0" w:evenVBand="0" w:oddHBand="1" w:evenHBand="0" w:firstRowFirstColumn="0" w:firstRowLastColumn="0" w:lastRowFirstColumn="0" w:lastRowLastColumn="0"/>
+        </w:trPr>
+        <w:tc>
+          <w:tcPr>
+            <w:cnfStyle w:val="001000000000" w:firstRow="0" w:lastRow="0" w:firstColumn="1" w:lastColumn="0" w:oddVBand="0" w:evenVBand="0" w:oddHBand="0" w:evenHBand="0" w:firstRowFirstColumn="0" w:firstRowLastColumn="0" w:lastRowFirstColumn="0" w:lastRowLastColumn="0"/>
+            <w:tcW w:w="1838" w:type="dxa"/>
+          </w:tcPr>
+          <w:p>
+            <w:r>
+              <w:t>Indirizzo IP al posto di hostname</w:t>
+            </w:r>
+          </w:p>
+        </w:tc>
+        <w:tc>
+          <w:tcPr>
+            <w:tcW w:w="1843" w:type="dxa"/>
+          </w:tcPr>
+          <w:p>
+            <w:pPr>
+              <w:cnfStyle w:val="000000100000" w:firstRow="0" w:lastRow="0" w:firstColumn="0" w:lastColumn="0" w:oddVBand="0" w:evenVBand="0" w:oddHBand="1" w:evenHBand="0" w:firstRowFirstColumn="0" w:firstRowLastColumn="0" w:lastRowFirstColumn="0" w:lastRowLastColumn="0"/>
+            </w:pPr>
+            <w:r>
+              <w:t>FORBIDDEN</w:t>
+            </w:r>
+          </w:p>
+        </w:tc>
+        <w:tc>
+          <w:tcPr>
+            <w:tcW w:w="1843" w:type="dxa"/>
+          </w:tcPr>
+          <w:p>
+            <w:pPr>
+              <w:cnfStyle w:val="000000100000" w:firstRow="0" w:lastRow="0" w:firstColumn="0" w:lastColumn="0" w:oddVBand="0" w:evenVBand="0" w:oddHBand="1" w:evenHBand="0" w:firstRowFirstColumn="0" w:firstRowLastColumn="0" w:lastRowFirstColumn="0" w:lastRowLastColumn="0"/>
+            </w:pPr>
+            <w:r>
+              <w:t>NOT_FOUND</w:t>
+            </w:r>
+          </w:p>
+        </w:tc>
+        <w:tc>
+          <w:tcPr>
+            <w:tcW w:w="1842" w:type="dxa"/>
+          </w:tcPr>
+          <w:p>
+            <w:pPr>
+              <w:cnfStyle w:val="000000100000" w:firstRow="0" w:lastRow="0" w:firstColumn="0" w:lastColumn="0" w:oddVBand="0" w:evenVBand="0" w:oddHBand="1" w:evenHBand="0" w:firstRowFirstColumn="0" w:firstRowLastColumn="0" w:lastRowFirstColumn="0" w:lastRowLastColumn="0"/>
+            </w:pPr>
+            <w:r>
+              <w:t>FORBIDDEN</w:t>
+            </w:r>
+          </w:p>
+        </w:tc>
+        <w:tc>
+          <w:tcPr>
+            <w:tcW w:w="1134" w:type="dxa"/>
+          </w:tcPr>
+          <w:p>
+            <w:pPr>
+              <w:cnfStyle w:val="000000100000" w:firstRow="0" w:lastRow="0" w:firstColumn="0" w:lastColumn="0" w:oddVBand="0" w:evenVBand="0" w:oddHBand="1" w:evenHBand="0" w:firstRowFirstColumn="0" w:firstRowLastColumn="0" w:lastRowFirstColumn="0" w:lastRowLastColumn="0"/>
+            </w:pPr>
+            <w:r>
+              <w:t>FORBIDDEN</w:t>
+            </w:r>
+          </w:p>
+        </w:tc>
+        <w:tc>
+          <w:tcPr>
+            <w:tcW w:w="1128" w:type="dxa"/>
+          </w:tcPr>
+          <w:p>
+            <w:pPr>
+              <w:cnfStyle w:val="000000100000" w:firstRow="0" w:lastRow="0" w:firstColumn="0" w:lastColumn="0" w:oddVBand="0" w:evenVBand="0" w:oddHBand="1" w:evenHBand="0" w:firstRowFirstColumn="0" w:firstRowLastColumn="0" w:lastRowFirstColumn="0" w:lastRowLastColumn="0"/>
+            </w:pPr>
+            <w:r>
+              <w:t>BAD_REQUEST</w:t>
             </w:r>
           </w:p>
         </w:tc>
       </w:tr>
     </w:tbl>
-    <w:p>
-      <w:pPr>
-        <w:rPr>
-          <w:lang w:val="en-US"/>
-        </w:rPr>
-      </w:pPr>
-    </w:p>
-    <w:p>
-      <w:r>
-        <w:rPr>
-          <w:b/>
-          <w:bCs/>
-        </w:rPr>
-        <w:t>SERVER GOOGLE</w:t>
-      </w:r>
-      <w:r>
-        <w:t>: non accetta il pri</w:t>
-      </w:r>
-      <w:r>
-        <w:t>mo messaggio da parte del client (gli identificatori delle CI Public Key non sono validi).</w:t>
-      </w:r>
-    </w:p>
-    <w:p>
-      <w:r>
-        <w:rPr>
-          <w:b/>
-          <w:bCs/>
-        </w:rPr>
-        <w:t>INFINEON</w:t>
-      </w:r>
-      <w:r>
-        <w:t>: risponde sempre con messaggi vuoti.</w:t>
-      </w:r>
-    </w:p>
+    <w:p/>
     <w:sectPr>
       <w:pgSz w:w="11906" w:h="16838"/>
       <w:pgMar w:top="1417" w:right="1134" w:bottom="1134" w:left="1134" w:header="708" w:footer="708" w:gutter="0"/>

</xml_diff>

<commit_message>
Agg arriva a cient paggin co sta tes
</commit_message>
<xml_diff>
--- a/utilities/file-word-txt/Risposte-server.docx
+++ b/utilities/file-word-txt/Risposte-server.docx
@@ -6905,10 +6905,7 @@
       </w:r>
       <w:r>
         <w:br/>
-        <w:t>15)</w:t>
-      </w:r>
-      <w:r>
-        <w:t xml:space="preserve"> </w:t>
+        <w:t xml:space="preserve">15) </w:t>
       </w:r>
       <w:r>
         <w:rPr>
@@ -8636,9 +8633,6 @@
         <w:br/>
       </w:r>
       <w:r>
-        <w:rPr>
-          <w:lang w:val="en-US"/>
-        </w:rPr>
         <w:lastRenderedPageBreak/>
         <w:t xml:space="preserve">14.2) </w:t>
       </w:r>
@@ -8646,74 +8640,49 @@
         <w:rPr>
           <w:i/>
           <w:iCs/>
-          <w:lang w:val="en-US"/>
         </w:rPr>
         <w:t>“status”: “Failed”</w:t>
       </w:r>
       <w:r>
-        <w:rPr>
-          <w:lang w:val="en-US"/>
-        </w:rPr>
         <w:t xml:space="preserve"> al </w:t>
       </w:r>
       <w:r>
-        <w:rPr>
-          <w:lang w:val="en-US"/>
-        </w:rPr>
         <w:t>secondo</w:t>
       </w:r>
       <w:r>
-        <w:rPr>
-          <w:lang w:val="en-US"/>
-        </w:rPr>
         <w:t xml:space="preserve"> messaggio di risposta, con </w:t>
       </w:r>
       <w:r>
         <w:rPr>
           <w:i/>
           <w:iCs/>
-          <w:lang w:val="en-US"/>
         </w:rPr>
         <w:t>“subjectCode”: “8.8”</w:t>
       </w:r>
       <w:r>
-        <w:rPr>
-          <w:lang w:val="en-US"/>
-        </w:rPr>
-        <w:t xml:space="preserve">, </w:t>
-      </w:r>
-      <w:r>
-        <w:rPr>
-          <w:i/>
-          <w:iCs/>
-          <w:lang w:val="en-US"/>
+        <w:t xml:space="preserve">, </w:t>
+      </w:r>
+      <w:r>
+        <w:rPr>
+          <w:i/>
+          <w:iCs/>
         </w:rPr>
         <w:t>“reasonCode”: “4.2”</w:t>
       </w:r>
       <w:r>
-        <w:rPr>
-          <w:lang w:val="en-US"/>
-        </w:rPr>
-        <w:t xml:space="preserve">, </w:t>
-      </w:r>
-      <w:r>
-        <w:rPr>
-          <w:i/>
-          <w:iCs/>
-          <w:lang w:val="en-US"/>
+        <w:t xml:space="preserve">, </w:t>
+      </w:r>
+      <w:r>
+        <w:rPr>
+          <w:i/>
+          <w:iCs/>
         </w:rPr>
         <w:t>“subjectIdentifier”: “SM-DP+”, “message”: “Execution Error”</w:t>
       </w:r>
       <w:r>
-        <w:rPr>
-          <w:lang w:val="en-US"/>
-        </w:rPr>
         <w:t>.</w:t>
       </w:r>
       <w:r>
-        <w:rPr>
-          <w:lang w:val="en-US"/>
-        </w:rPr>
         <w:br/>
       </w:r>
       <w:r>
@@ -8760,9 +8729,6 @@
         <w:t>.</w:t>
       </w:r>
       <w:r>
-        <w:rPr>
-          <w:lang w:val="en-US"/>
-        </w:rPr>
         <w:br/>
       </w:r>
       <w:r>
@@ -10058,43 +10024,15 @@
           <w:lang w:val="en-US"/>
         </w:rPr>
         <w:br/>
-        <w:t xml:space="preserve">14.2) </w:t>
-      </w:r>
-      <w:r>
-        <w:rPr>
-          <w:lang w:val="en-US"/>
-        </w:rPr>
-        <w:t>HTTP_INTERNAL_SERVER_ERROR (500) al secondo messaggio di risposta.</w:t>
-      </w:r>
-      <w:r>
-        <w:rPr>
-          <w:lang w:val="en-US"/>
-        </w:rPr>
-        <w:br/>
-        <w:t xml:space="preserve">15) </w:t>
-      </w:r>
-      <w:r>
-        <w:rPr>
-          <w:lang w:val="en-US"/>
-        </w:rPr>
-        <w:t xml:space="preserve">HTTP_INTERNAL_SERVER_ERROR (500) al </w:t>
-      </w:r>
-      <w:r>
-        <w:rPr>
-          <w:lang w:val="en-US"/>
-        </w:rPr>
-        <w:t>primo</w:t>
-      </w:r>
-      <w:r>
-        <w:rPr>
-          <w:lang w:val="en-US"/>
-        </w:rPr>
-        <w:t xml:space="preserve"> messaggio di risposta.</w:t>
-      </w:r>
-      <w:r>
-        <w:rPr>
-          <w:lang w:val="en-US"/>
-        </w:rPr>
+      </w:r>
+      <w:r>
+        <w:t>14.2) HTTP_INTERNAL_SERVER_ERROR (500) al secondo messaggio di risposta.</w:t>
+      </w:r>
+      <w:r>
+        <w:br/>
+        <w:t>15) HTTP_INTERNAL_SERVER_ERROR (500) al primo messaggio di risposta.</w:t>
+      </w:r>
+      <w:r>
         <w:br/>
       </w:r>
       <w:r>
@@ -10265,6 +10203,11 @@
       </w:r>
     </w:p>
     <w:p>
+      <w:pPr>
+        <w:rPr>
+          <w:lang w:val="en-US"/>
+        </w:rPr>
+      </w:pPr>
       <w:r>
         <w:rPr>
           <w:u w:val="single"/>
@@ -11963,332 +11906,344 @@
         <w:rPr>
           <w:lang w:val="en-US"/>
         </w:rPr>
+        <w:t xml:space="preserve"> al </w:t>
+      </w:r>
+      <w:r>
+        <w:rPr>
+          <w:lang w:val="en-US"/>
+        </w:rPr>
+        <w:t>primo</w:t>
+      </w:r>
+      <w:r>
+        <w:rPr>
+          <w:lang w:val="en-US"/>
+        </w:rPr>
+        <w:t xml:space="preserve"> messaggio di risposta, con </w:t>
+      </w:r>
+      <w:r>
+        <w:rPr>
+          <w:i/>
+          <w:iCs/>
+          <w:lang w:val="en-US"/>
+        </w:rPr>
+        <w:t>“subjectCode”: “8.</w:t>
+      </w:r>
+      <w:r>
+        <w:rPr>
+          <w:i/>
+          <w:iCs/>
+          <w:lang w:val="en-US"/>
+        </w:rPr>
+        <w:t>8.2</w:t>
+      </w:r>
+      <w:r>
+        <w:rPr>
+          <w:i/>
+          <w:iCs/>
+          <w:lang w:val="en-US"/>
+        </w:rPr>
+        <w:t>”</w:t>
+      </w:r>
+      <w:r>
+        <w:rPr>
+          <w:lang w:val="en-US"/>
+        </w:rPr>
+        <w:t xml:space="preserve">, </w:t>
+      </w:r>
+      <w:r>
+        <w:rPr>
+          <w:i/>
+          <w:iCs/>
+          <w:lang w:val="en-US"/>
+        </w:rPr>
+        <w:t>“reasonCode”: “</w:t>
+      </w:r>
+      <w:r>
+        <w:rPr>
+          <w:i/>
+          <w:iCs/>
+          <w:lang w:val="en-US"/>
+        </w:rPr>
+        <w:t>3.1</w:t>
+      </w:r>
+      <w:r>
+        <w:rPr>
+          <w:i/>
+          <w:iCs/>
+          <w:lang w:val="en-US"/>
+        </w:rPr>
+        <w:t>”</w:t>
+      </w:r>
+      <w:r>
+        <w:rPr>
+          <w:lang w:val="en-US"/>
+        </w:rPr>
+        <w:t xml:space="preserve">, </w:t>
+      </w:r>
+      <w:r>
+        <w:rPr>
+          <w:i/>
+          <w:iCs/>
+          <w:lang w:val="en-US"/>
+        </w:rPr>
+        <w:t>“subjectIdentifier”: “</w:t>
+      </w:r>
+      <w:r>
+        <w:rPr>
+          <w:i/>
+          <w:iCs/>
+          <w:lang w:val="en-US"/>
+        </w:rPr>
+        <w:t>Security configuration</w:t>
+      </w:r>
+      <w:r>
+        <w:rPr>
+          <w:i/>
+          <w:iCs/>
+          <w:lang w:val="en-US"/>
+        </w:rPr>
+        <w:t>”</w:t>
+      </w:r>
+      <w:r>
+        <w:rPr>
+          <w:lang w:val="en-US"/>
+        </w:rPr>
+        <w:t xml:space="preserve">, </w:t>
+      </w:r>
+      <w:r>
+        <w:rPr>
+          <w:i/>
+          <w:iCs/>
+          <w:lang w:val="en-US"/>
+        </w:rPr>
+        <w:t>“message”: “</w:t>
+      </w:r>
+      <w:r>
+        <w:rPr>
+          <w:i/>
+          <w:iCs/>
+          <w:lang w:val="en-US"/>
+        </w:rPr>
+        <w:t>Unsupported</w:t>
+      </w:r>
+      <w:r>
+        <w:rPr>
+          <w:i/>
+          <w:iCs/>
+          <w:lang w:val="en-US"/>
+        </w:rPr>
+        <w:t>”</w:t>
+      </w:r>
+      <w:r>
+        <w:rPr>
+          <w:lang w:val="en-US"/>
+        </w:rPr>
+        <w:t>.</w:t>
+      </w:r>
+      <w:r>
+        <w:rPr>
+          <w:lang w:val="en-US"/>
+        </w:rPr>
+        <w:br/>
+      </w:r>
+      <w:r>
+        <w:t>13</w:t>
+      </w:r>
+      <w:r>
+        <w:t>.1</w:t>
+      </w:r>
+      <w:r>
+        <w:t>)</w:t>
+      </w:r>
+      <w:r>
+        <w:t xml:space="preserve"> Common Cancel Session Procedure completata con successo.</w:t>
+      </w:r>
+      <w:r>
+        <w:br/>
+        <w:t>13.2)</w:t>
+      </w:r>
+      <w:r>
+        <w:t xml:space="preserve"> Common Cancel Session Procedure completata con successo.</w:t>
+      </w:r>
+      <w:r>
+        <w:br/>
+      </w:r>
+      <w:r>
+        <w:t>14</w:t>
+      </w:r>
+      <w:r>
+        <w:t>.1</w:t>
+      </w:r>
+      <w:r>
+        <w:t xml:space="preserve">) </w:t>
+      </w:r>
+      <w:r>
+        <w:rPr>
+          <w:i/>
+          <w:iCs/>
+        </w:rPr>
+        <w:t>“status”: “Failed”</w:t>
+      </w:r>
+      <w:r>
+        <w:t xml:space="preserve"> al primo messaggio di risposta, con </w:t>
+      </w:r>
+      <w:r>
+        <w:rPr>
+          <w:i/>
+          <w:iCs/>
+        </w:rPr>
+        <w:t>“subjectCode”: “8.</w:t>
+      </w:r>
+      <w:r>
+        <w:rPr>
+          <w:i/>
+          <w:iCs/>
+        </w:rPr>
+        <w:t>10</w:t>
+      </w:r>
+      <w:r>
+        <w:rPr>
+          <w:i/>
+          <w:iCs/>
+        </w:rPr>
+        <w:t>.</w:t>
+      </w:r>
+      <w:r>
+        <w:rPr>
+          <w:i/>
+          <w:iCs/>
+        </w:rPr>
+        <w:t>1</w:t>
+      </w:r>
+      <w:r>
+        <w:rPr>
+          <w:i/>
+          <w:iCs/>
+        </w:rPr>
+        <w:t>”</w:t>
+      </w:r>
+      <w:r>
+        <w:t xml:space="preserve">, </w:t>
+      </w:r>
+      <w:r>
+        <w:rPr>
+          <w:i/>
+          <w:iCs/>
+        </w:rPr>
+        <w:t>“reasonCode”: “3.</w:t>
+      </w:r>
+      <w:r>
+        <w:rPr>
+          <w:i/>
+          <w:iCs/>
+        </w:rPr>
+        <w:t>9</w:t>
+      </w:r>
+      <w:r>
+        <w:rPr>
+          <w:i/>
+          <w:iCs/>
+        </w:rPr>
+        <w:t>”</w:t>
+      </w:r>
+      <w:r>
+        <w:t xml:space="preserve">, </w:t>
+      </w:r>
+      <w:r>
+        <w:rPr>
+          <w:i/>
+          <w:iCs/>
+        </w:rPr>
+        <w:t>“subjectIdentifier”: “</w:t>
+      </w:r>
+      <w:r>
+        <w:rPr>
+          <w:i/>
+          <w:iCs/>
+        </w:rPr>
+        <w:t>TransactionId</w:t>
+      </w:r>
+      <w:r>
+        <w:rPr>
+          <w:i/>
+          <w:iCs/>
+        </w:rPr>
+        <w:t>”, “message”: “</w:t>
+      </w:r>
+      <w:r>
+        <w:rPr>
+          <w:i/>
+          <w:iCs/>
+        </w:rPr>
+        <w:t>Unknown</w:t>
+      </w:r>
+      <w:r>
+        <w:rPr>
+          <w:i/>
+          <w:iCs/>
+        </w:rPr>
+        <w:t>”</w:t>
+      </w:r>
+      <w:r>
+        <w:t>.</w:t>
+      </w:r>
+      <w:r>
+        <w:br/>
+      </w:r>
+      <w:r>
+        <w:t xml:space="preserve">14.2) </w:t>
+      </w:r>
+      <w:r>
+        <w:rPr>
+          <w:i/>
+          <w:iCs/>
+        </w:rPr>
+        <w:t>“status”: “Failed”</w:t>
+      </w:r>
+      <w:r>
         <w:t xml:space="preserve"> al secondo messaggio di risposta, con </w:t>
       </w:r>
       <w:r>
         <w:rPr>
           <w:i/>
           <w:iCs/>
-          <w:lang w:val="en-US"/>
-        </w:rPr>
-        <w:t>“subjectCode”: “8.</w:t>
-      </w:r>
-      <w:r>
-        <w:rPr>
-          <w:i/>
-          <w:iCs/>
-          <w:lang w:val="en-US"/>
-        </w:rPr>
-        <w:t>8.2</w:t>
-      </w:r>
-      <w:r>
-        <w:rPr>
-          <w:i/>
-          <w:iCs/>
-          <w:lang w:val="en-US"/>
-        </w:rPr>
-        <w:t>”</w:t>
-      </w:r>
-      <w:r>
-        <w:rPr>
-          <w:lang w:val="en-US"/>
-        </w:rPr>
-        <w:t xml:space="preserve">, </w:t>
-      </w:r>
-      <w:r>
-        <w:rPr>
-          <w:i/>
-          <w:iCs/>
-          <w:lang w:val="en-US"/>
-        </w:rPr>
-        <w:t>“reasonCode”: “</w:t>
-      </w:r>
-      <w:r>
-        <w:rPr>
-          <w:i/>
-          <w:iCs/>
-          <w:lang w:val="en-US"/>
-        </w:rPr>
-        <w:t>3.1</w:t>
-      </w:r>
-      <w:r>
-        <w:rPr>
-          <w:i/>
-          <w:iCs/>
-          <w:lang w:val="en-US"/>
-        </w:rPr>
-        <w:t>”</w:t>
-      </w:r>
-      <w:r>
-        <w:rPr>
-          <w:lang w:val="en-US"/>
-        </w:rPr>
-        <w:t xml:space="preserve">, </w:t>
-      </w:r>
-      <w:r>
-        <w:rPr>
-          <w:i/>
-          <w:iCs/>
-          <w:lang w:val="en-US"/>
-        </w:rPr>
-        <w:t>“subjectIdentifier”: “</w:t>
-      </w:r>
-      <w:r>
-        <w:rPr>
-          <w:i/>
-          <w:iCs/>
-          <w:lang w:val="en-US"/>
-        </w:rPr>
-        <w:t>Security configuration</w:t>
-      </w:r>
-      <w:r>
-        <w:rPr>
-          <w:i/>
-          <w:iCs/>
-          <w:lang w:val="en-US"/>
-        </w:rPr>
-        <w:t>”</w:t>
-      </w:r>
-      <w:r>
-        <w:rPr>
-          <w:lang w:val="en-US"/>
-        </w:rPr>
-        <w:t xml:space="preserve">, </w:t>
-      </w:r>
-      <w:r>
-        <w:rPr>
-          <w:i/>
-          <w:iCs/>
-          <w:lang w:val="en-US"/>
-        </w:rPr>
-        <w:t>“message”: “</w:t>
-      </w:r>
-      <w:r>
-        <w:rPr>
-          <w:i/>
-          <w:iCs/>
-          <w:lang w:val="en-US"/>
-        </w:rPr>
-        <w:t>Unsupported</w:t>
-      </w:r>
-      <w:r>
-        <w:rPr>
-          <w:i/>
-          <w:iCs/>
-          <w:lang w:val="en-US"/>
-        </w:rPr>
-        <w:t>”</w:t>
-      </w:r>
-      <w:r>
-        <w:rPr>
-          <w:lang w:val="en-US"/>
-        </w:rPr>
+        </w:rPr>
+        <w:t>“subjectCode”: “8.8.2”</w:t>
+      </w:r>
+      <w:r>
+        <w:t xml:space="preserve">, </w:t>
+      </w:r>
+      <w:r>
+        <w:rPr>
+          <w:i/>
+          <w:iCs/>
+        </w:rPr>
+        <w:t>“reasonCode”: “3.1”</w:t>
+      </w:r>
+      <w:r>
+        <w:t xml:space="preserve">, </w:t>
+      </w:r>
+      <w:r>
+        <w:rPr>
+          <w:i/>
+          <w:iCs/>
+        </w:rPr>
+        <w:t>“subjectIdentifier”: “Security configuration”</w:t>
+      </w:r>
+      <w:r>
+        <w:t xml:space="preserve">, </w:t>
+      </w:r>
+      <w:r>
+        <w:rPr>
+          <w:i/>
+          <w:iCs/>
+        </w:rPr>
+        <w:t>“message”: “Unsupported”</w:t>
+      </w:r>
+      <w:r>
         <w:t>.</w:t>
       </w:r>
       <w:r>
-        <w:rPr>
-          <w:lang w:val="en-US"/>
-        </w:rPr>
-        <w:br/>
-      </w:r>
-      <w:r>
-        <w:t>13</w:t>
-      </w:r>
-      <w:r>
-        <w:t>.1</w:t>
-      </w:r>
-      <w:r>
-        <w:t>)</w:t>
-      </w:r>
-      <w:r>
-        <w:t xml:space="preserve"> Common Cancel Session Procedure completata con successo.</w:t>
-      </w:r>
-      <w:r>
-        <w:br/>
-        <w:t>13.2)</w:t>
-      </w:r>
-      <w:r>
-        <w:t xml:space="preserve"> Common Cancel Session Procedure completata con successo.</w:t>
-      </w:r>
-      <w:r>
-        <w:br/>
-      </w:r>
-      <w:r>
-        <w:t>14</w:t>
-      </w:r>
-      <w:r>
-        <w:t>.1</w:t>
-      </w:r>
-      <w:r>
-        <w:t xml:space="preserve">) </w:t>
-      </w:r>
-      <w:r>
-        <w:rPr>
-          <w:i/>
-          <w:iCs/>
-        </w:rPr>
-        <w:t>“status”: “Failed”</w:t>
-      </w:r>
-      <w:r>
-        <w:t xml:space="preserve"> al primo messaggio di risposta, con </w:t>
-      </w:r>
-      <w:r>
-        <w:rPr>
-          <w:i/>
-          <w:iCs/>
-        </w:rPr>
-        <w:t>“subjectCode”: “8.</w:t>
-      </w:r>
-      <w:r>
-        <w:rPr>
-          <w:i/>
-          <w:iCs/>
-        </w:rPr>
-        <w:t>10</w:t>
-      </w:r>
-      <w:r>
-        <w:rPr>
-          <w:i/>
-          <w:iCs/>
-        </w:rPr>
-        <w:t>.</w:t>
-      </w:r>
-      <w:r>
-        <w:rPr>
-          <w:i/>
-          <w:iCs/>
-        </w:rPr>
-        <w:t>1</w:t>
-      </w:r>
-      <w:r>
-        <w:rPr>
-          <w:i/>
-          <w:iCs/>
-        </w:rPr>
-        <w:t>”</w:t>
-      </w:r>
-      <w:r>
-        <w:t xml:space="preserve">, </w:t>
-      </w:r>
-      <w:r>
-        <w:rPr>
-          <w:i/>
-          <w:iCs/>
-        </w:rPr>
-        <w:t>“reasonCode”: “3.</w:t>
-      </w:r>
-      <w:r>
-        <w:rPr>
-          <w:i/>
-          <w:iCs/>
-        </w:rPr>
-        <w:t>9</w:t>
-      </w:r>
-      <w:r>
-        <w:rPr>
-          <w:i/>
-          <w:iCs/>
-        </w:rPr>
-        <w:t>”</w:t>
-      </w:r>
-      <w:r>
-        <w:t xml:space="preserve">, </w:t>
-      </w:r>
-      <w:r>
-        <w:rPr>
-          <w:i/>
-          <w:iCs/>
-        </w:rPr>
-        <w:t>“subjectIdentifier”: “</w:t>
-      </w:r>
-      <w:r>
-        <w:rPr>
-          <w:i/>
-          <w:iCs/>
-        </w:rPr>
-        <w:t>TransactionId</w:t>
-      </w:r>
-      <w:r>
-        <w:rPr>
-          <w:i/>
-          <w:iCs/>
-        </w:rPr>
-        <w:t>”, “message”: “</w:t>
-      </w:r>
-      <w:r>
-        <w:rPr>
-          <w:i/>
-          <w:iCs/>
-        </w:rPr>
-        <w:t>Unknown</w:t>
-      </w:r>
-      <w:r>
-        <w:rPr>
-          <w:i/>
-          <w:iCs/>
-        </w:rPr>
-        <w:t>”</w:t>
-      </w:r>
-      <w:r>
-        <w:t>.</w:t>
-      </w:r>
-      <w:r>
-        <w:br/>
-      </w:r>
-      <w:r>
-        <w:t xml:space="preserve">14.2) </w:t>
-      </w:r>
-      <w:r>
-        <w:rPr>
-          <w:i/>
-          <w:iCs/>
-        </w:rPr>
-        <w:t>“status”: “Failed”</w:t>
-      </w:r>
-      <w:r>
-        <w:t xml:space="preserve"> al secondo messaggio di risposta, con </w:t>
-      </w:r>
-      <w:r>
-        <w:rPr>
-          <w:i/>
-          <w:iCs/>
-        </w:rPr>
-        <w:t>“subjectCode”: “8.8.2”</w:t>
-      </w:r>
-      <w:r>
-        <w:t xml:space="preserve">, </w:t>
-      </w:r>
-      <w:r>
-        <w:rPr>
-          <w:i/>
-          <w:iCs/>
-        </w:rPr>
-        <w:t>“reasonCode”: “3.1”</w:t>
-      </w:r>
-      <w:r>
-        <w:t xml:space="preserve">, </w:t>
-      </w:r>
-      <w:r>
-        <w:rPr>
-          <w:i/>
-          <w:iCs/>
-        </w:rPr>
-        <w:t>“subjectIdentifier”: “Security configuration”</w:t>
-      </w:r>
-      <w:r>
-        <w:t xml:space="preserve">, </w:t>
-      </w:r>
-      <w:r>
-        <w:rPr>
-          <w:i/>
-          <w:iCs/>
-        </w:rPr>
-        <w:t>“message”: “Unsupported”</w:t>
-      </w:r>
-      <w:r>
-        <w:t>.</w:t>
-      </w:r>
-      <w:r>
         <w:br/>
       </w:r>
       <w:r>
@@ -12301,195 +12256,315 @@
         <w:br/>
       </w:r>
       <w:r>
+        <w:rPr>
+          <w:lang w:val="en-US"/>
+        </w:rPr>
         <w:t>Cert)</w:t>
       </w:r>
       <w:r>
+        <w:rPr>
+          <w:lang w:val="en-US"/>
+        </w:rPr>
         <w:t xml:space="preserve"> </w:t>
       </w:r>
       <w:r>
         <w:rPr>
           <w:b/>
           <w:bCs/>
+          <w:lang w:val="en-US"/>
         </w:rPr>
         <w:t>Algorithm</w:t>
       </w:r>
       <w:r>
+        <w:rPr>
+          <w:lang w:val="en-US"/>
+        </w:rPr>
         <w:t xml:space="preserve">: ecdsaWithSHA256; </w:t>
       </w:r>
       <w:r>
         <w:rPr>
           <w:b/>
           <w:bCs/>
+          <w:lang w:val="en-US"/>
         </w:rPr>
         <w:t>issuer organizationName</w:t>
       </w:r>
       <w:r>
+        <w:rPr>
+          <w:lang w:val="en-US"/>
+        </w:rPr>
         <w:t xml:space="preserve">: Fanfa Association; </w:t>
       </w:r>
       <w:r>
         <w:rPr>
           <w:b/>
           <w:bCs/>
+          <w:lang w:val="en-US"/>
         </w:rPr>
         <w:t>issuer commonName</w:t>
       </w:r>
       <w:r>
+        <w:rPr>
+          <w:lang w:val="en-US"/>
+        </w:rPr>
         <w:t xml:space="preserve">: </w:t>
       </w:r>
       <w:r>
+        <w:rPr>
+          <w:lang w:val="en-US"/>
+        </w:rPr>
         <w:t>Fanfa</w:t>
       </w:r>
       <w:r>
+        <w:rPr>
+          <w:lang w:val="en-US"/>
+        </w:rPr>
         <w:t xml:space="preserve"> Association – RSP2 Root CI1; </w:t>
       </w:r>
       <w:r>
         <w:rPr>
           <w:b/>
           <w:bCs/>
+          <w:lang w:val="en-US"/>
         </w:rPr>
         <w:t>validity notBefore</w:t>
       </w:r>
       <w:r>
+        <w:rPr>
+          <w:lang w:val="en-US"/>
+        </w:rPr>
         <w:t>: 20</w:t>
       </w:r>
       <w:r>
+        <w:rPr>
+          <w:lang w:val="en-US"/>
+        </w:rPr>
         <w:t>24</w:t>
       </w:r>
       <w:r>
+        <w:rPr>
+          <w:lang w:val="en-US"/>
+        </w:rPr>
         <w:t>-04-1</w:t>
       </w:r>
       <w:r>
+        <w:rPr>
+          <w:lang w:val="en-US"/>
+        </w:rPr>
         <w:t>2</w:t>
       </w:r>
       <w:r>
+        <w:rPr>
+          <w:lang w:val="en-US"/>
+        </w:rPr>
         <w:t xml:space="preserve">; </w:t>
       </w:r>
       <w:r>
         <w:rPr>
           <w:b/>
           <w:bCs/>
+          <w:lang w:val="en-US"/>
         </w:rPr>
         <w:t>validity notAfter</w:t>
       </w:r>
       <w:r>
+        <w:rPr>
+          <w:lang w:val="en-US"/>
+        </w:rPr>
         <w:t>: 20</w:t>
       </w:r>
       <w:r>
+        <w:rPr>
+          <w:lang w:val="en-US"/>
+        </w:rPr>
         <w:t>34</w:t>
       </w:r>
       <w:r>
+        <w:rPr>
+          <w:lang w:val="en-US"/>
+        </w:rPr>
         <w:t>-04-1</w:t>
       </w:r>
       <w:r>
+        <w:rPr>
+          <w:lang w:val="en-US"/>
+        </w:rPr>
         <w:t>0</w:t>
       </w:r>
       <w:r>
+        <w:rPr>
+          <w:lang w:val="en-US"/>
+        </w:rPr>
         <w:t xml:space="preserve">; </w:t>
       </w:r>
       <w:r>
         <w:rPr>
           <w:b/>
           <w:bCs/>
+          <w:lang w:val="en-US"/>
         </w:rPr>
         <w:t>countryName</w:t>
       </w:r>
       <w:r>
+        <w:rPr>
+          <w:lang w:val="en-US"/>
+        </w:rPr>
         <w:t xml:space="preserve">: </w:t>
       </w:r>
       <w:r>
+        <w:rPr>
+          <w:lang w:val="en-US"/>
+        </w:rPr>
         <w:t>FR</w:t>
       </w:r>
       <w:r>
+        <w:rPr>
+          <w:lang w:val="en-US"/>
+        </w:rPr>
         <w:t xml:space="preserve">; </w:t>
       </w:r>
       <w:r>
         <w:rPr>
           <w:b/>
           <w:bCs/>
+          <w:lang w:val="en-US"/>
         </w:rPr>
         <w:t>localityName</w:t>
       </w:r>
       <w:r>
+        <w:rPr>
+          <w:lang w:val="en-US"/>
+        </w:rPr>
         <w:t xml:space="preserve">: </w:t>
       </w:r>
       <w:r>
+        <w:rPr>
+          <w:lang w:val="en-US"/>
+        </w:rPr>
         <w:t>Tours</w:t>
       </w:r>
       <w:r>
+        <w:rPr>
+          <w:lang w:val="en-US"/>
+        </w:rPr>
         <w:t xml:space="preserve">; </w:t>
       </w:r>
       <w:r>
         <w:rPr>
           <w:b/>
           <w:bCs/>
+          <w:lang w:val="en-US"/>
         </w:rPr>
         <w:t>organizationName</w:t>
       </w:r>
       <w:r>
+        <w:rPr>
+          <w:lang w:val="en-US"/>
+        </w:rPr>
         <w:t xml:space="preserve">: </w:t>
       </w:r>
       <w:r>
+        <w:rPr>
+          <w:lang w:val="en-US"/>
+        </w:rPr>
         <w:t>Thales DIS France SA</w:t>
       </w:r>
       <w:r>
+        <w:rPr>
+          <w:lang w:val="en-US"/>
+        </w:rPr>
         <w:t>;</w:t>
       </w:r>
       <w:r>
+        <w:rPr>
+          <w:lang w:val="en-US"/>
+        </w:rPr>
         <w:t xml:space="preserve"> </w:t>
       </w:r>
       <w:r>
         <w:rPr>
           <w:b/>
           <w:bCs/>
+          <w:lang w:val="en-US"/>
         </w:rPr>
         <w:t>organizationalUnitName</w:t>
       </w:r>
       <w:r>
+        <w:rPr>
+          <w:lang w:val="en-US"/>
+        </w:rPr>
         <w:t>: ODC;</w:t>
       </w:r>
       <w:r>
+        <w:rPr>
+          <w:lang w:val="en-US"/>
+        </w:rPr>
         <w:t xml:space="preserve"> </w:t>
       </w:r>
       <w:r>
         <w:rPr>
           <w:b/>
           <w:bCs/>
+          <w:lang w:val="en-US"/>
         </w:rPr>
         <w:t>commonName</w:t>
       </w:r>
       <w:r>
+        <w:rPr>
+          <w:lang w:val="en-US"/>
+        </w:rPr>
         <w:t xml:space="preserve">: </w:t>
       </w:r>
       <w:r>
+        <w:rPr>
+          <w:lang w:val="en-US"/>
+        </w:rPr>
         <w:t>SMDP Plus Torus Platform</w:t>
       </w:r>
       <w:r>
+        <w:rPr>
+          <w:lang w:val="en-US"/>
+        </w:rPr>
         <w:t xml:space="preserve">; </w:t>
       </w:r>
       <w:r>
         <w:rPr>
           <w:b/>
           <w:bCs/>
+          <w:lang w:val="en-US"/>
         </w:rPr>
         <w:t>crLDistributionPoints</w:t>
       </w:r>
       <w:r>
+        <w:rPr>
+          <w:lang w:val="en-US"/>
+        </w:rPr>
         <w:t xml:space="preserve">: http://gsma-crl.symauth.com/offlineca/gsma-rsp2-root-ci1.crl; </w:t>
       </w:r>
       <w:r>
         <w:rPr>
           <w:b/>
           <w:bCs/>
+          <w:lang w:val="en-US"/>
         </w:rPr>
         <w:t>authorityKeyIdentifier</w:t>
       </w:r>
       <w:r>
+        <w:rPr>
+          <w:lang w:val="en-US"/>
+        </w:rPr>
         <w:t xml:space="preserve">: </w:t>
       </w:r>
       <w:r>
+        <w:rPr>
+          <w:lang w:val="en-US"/>
+        </w:rPr>
         <w:t>fanfa</w:t>
       </w:r>
       <w:r>
+        <w:rPr>
+          <w:lang w:val="en-US"/>
+        </w:rPr>
         <w:t>.</w:t>
       </w:r>
     </w:p>
@@ -12683,13 +12758,7 @@
       </w:r>
       <w:r>
         <w:br/>
-        <w:t xml:space="preserve">15) </w:t>
-      </w:r>
-      <w:r>
-        <w:t>Invio di getBoundProfilePackage come 1° messaggio</w:t>
-      </w:r>
-      <w:r>
-        <w:t xml:space="preserve"> col transactionId pari a un</w:t>
+        <w:t>15) Invio di getBoundProfilePackage come 1° messaggio col transactionId pari a un</w:t>
       </w:r>
       <w:r>
         <w:t xml:space="preserve"> </w:t>

</xml_diff>